<commit_message>
Aggiunta parte di Accessibilità e Test eseguiti
</commit_message>
<xml_diff>
--- a/RelazioneWebTech (1).docx
+++ b/RelazioneWebTech (1).docx
@@ -215,8 +215,14 @@
           <w:sz w:val="24"/>
           <w:szCs w:val="24"/>
         </w:rPr>
+        <w:t xml:space="preserve"> matteo.solda.1@studenti.unipd.it</w:t>
+      </w:r>
+      <w:r>
+        <w:rPr>
+          <w:sz w:val="24"/>
+          <w:szCs w:val="24"/>
+        </w:rPr>
         <w:br/>
-        <w:t>Repository Pubblica:</w:t>
       </w:r>
     </w:p>
     <w:p>
@@ -2322,14 +2328,7 @@
           <w:sz w:val="24"/>
           <w:szCs w:val="24"/>
         </w:rPr>
-        <w:t>È</w:t>
-      </w:r>
-      <w:r>
-        <w:rPr>
-          <w:sz w:val="24"/>
-          <w:szCs w:val="24"/>
-        </w:rPr>
-        <w:t xml:space="preserve"> la splash screen di AutoAsta e idealmente è divisibile in due bacheche limitate, che riportano rispettivamente le ultime auto aggiunte e il prossimo evento in programma</w:t>
+        <w:t>È la splash screen di AutoAsta e idealmente è divisibile in due bacheche limitate, che riportano rispettivamente le ultime auto aggiunte e il prossimo evento in programma</w:t>
       </w:r>
     </w:p>
     <w:p>
@@ -3593,6 +3592,10 @@
     <w:p>
       <w:pPr>
         <w:ind w:left="360"/>
+        <w:rPr>
+          <w:sz w:val="24"/>
+          <w:szCs w:val="24"/>
+        </w:rPr>
       </w:pPr>
       <w:r>
         <w:rPr>
@@ -3615,6 +3618,66 @@
           <w:sz w:val="24"/>
           <w:szCs w:val="24"/>
         </w:rPr>
+        <w:t>Per rendere il sito quanto più accessibile nelle parti interattive, sono stati specificati attributi e ruoli WAI-ARIA. Sono inoltre stati controllati gli indici di contrasto dei colori, in modo da garantire una migliore leggibilità.</w:t>
+      </w:r>
+      <w:r>
+        <w:rPr>
+          <w:sz w:val="24"/>
+          <w:szCs w:val="24"/>
+        </w:rPr>
+        <w:br/>
+        <w:t>Infine, in ogni pagina sono stati stabiliti dei tabindex che portano il focus su tutti gli elementi importanti della pagina.</w:t>
+      </w:r>
+    </w:p>
+    <w:p>
+      <w:pPr>
+        <w:ind w:left="360"/>
+      </w:pPr>
+      <w:r>
+        <w:rPr>
+          <w:sz w:val="24"/>
+          <w:szCs w:val="24"/>
+        </w:rPr>
+        <w:t xml:space="preserve">I test eseguiti e </w:t>
+      </w:r>
+      <w:r>
+        <w:rPr>
+          <w:sz w:val="24"/>
+          <w:szCs w:val="24"/>
+        </w:rPr>
+        <w:t xml:space="preserve">completati con successo sono stati recuperati al link </w:t>
+      </w:r>
+      <w:hyperlink r:id="rId13" w:history="1">
+        <w:r>
+          <w:rPr>
+            <w:rStyle w:val="Collegamentoipertestuale"/>
+            <w:sz w:val="24"/>
+            <w:szCs w:val="24"/>
+          </w:rPr>
+          <w:t>https://web.math.unipd.it/accessibility/test.html</w:t>
+        </w:r>
+      </w:hyperlink>
+      <w:r>
+        <w:rPr>
+          <w:sz w:val="24"/>
+          <w:szCs w:val="24"/>
+        </w:rPr>
+        <w:t>. Tutti i test eseguiti e superati rientrano nelle sezioni “best practice” e “WCAG 2.1 A”</w:t>
+      </w:r>
+    </w:p>
+    <w:p>
+      <w:pPr>
+        <w:ind w:left="360"/>
+        <w:rPr>
+          <w:sz w:val="24"/>
+          <w:szCs w:val="24"/>
+        </w:rPr>
+      </w:pPr>
+      <w:r>
+        <w:rPr>
+          <w:sz w:val="24"/>
+          <w:szCs w:val="24"/>
+        </w:rPr>
         <w:t>9.1.1 Separazione tra contenuto e stile</w:t>
       </w:r>
     </w:p>
@@ -3770,6 +3833,7 @@
           <w:sz w:val="24"/>
           <w:szCs w:val="24"/>
         </w:rPr>
+        <w:lastRenderedPageBreak/>
         <w:t>Il codice HTML e CSS  è stato validato e analizzato attraverso il validatore del W3C.</w:t>
       </w:r>
     </w:p>
@@ -5326,7 +5390,6 @@
     </w:pPr>
     <w:rPr>
       <w:rFonts w:cs="Lucida Sans"/>
-      <w:lang/>
     </w:rPr>
   </w:style>
   <w:style w:type="paragraph" w:customStyle="1" w:styleId="LO-normal">
@@ -5411,6 +5474,29 @@
         <w:right w:w="0" w:type="dxa"/>
       </w:tblCellMar>
     </w:tblPr>
+  </w:style>
+  <w:style w:type="character" w:styleId="Collegamentoipertestuale">
+    <w:name w:val="Hyperlink"/>
+    <w:basedOn w:val="Carpredefinitoparagrafo"/>
+    <w:uiPriority w:val="99"/>
+    <w:unhideWhenUsed/>
+    <w:rsid w:val="00F31C2D"/>
+    <w:rPr>
+      <w:color w:val="0000FF" w:themeColor="hyperlink"/>
+      <w:u w:val="single"/>
+    </w:rPr>
+  </w:style>
+  <w:style w:type="character" w:styleId="Menzionenonrisolta">
+    <w:name w:val="Unresolved Mention"/>
+    <w:basedOn w:val="Carpredefinitoparagrafo"/>
+    <w:uiPriority w:val="99"/>
+    <w:semiHidden/>
+    <w:unhideWhenUsed/>
+    <w:rsid w:val="00F31C2D"/>
+    <w:rPr>
+      <w:color w:val="605E5C"/>
+      <w:shd w:val="clear" w:color="auto" w:fill="E1DFDD"/>
+    </w:rPr>
   </w:style>
 </w:styles>
 </file>

</xml_diff>